<commit_message>
Uploading filtered files + updating meeting summaries
Files found under prompt/data/been processed/ in another folder. Could probably do with consolidating folders better.
</commit_message>
<xml_diff>
--- a/Meeting summary/Meeting Summaries.docx
+++ b/Meeting summary/Meeting Summaries.docx
@@ -1179,6 +1179,191 @@
         <w:t xml:space="preserve"> </w:t>
       </w:r>
     </w:p>
+    <w:p>
+      <w:pPr>
+        <w:rPr>
+          <w:b/>
+          <w:bCs/>
+          <w:u w:val="single"/>
+        </w:rPr>
+      </w:pPr>
+      <w:r>
+        <w:rPr>
+          <w:b/>
+          <w:bCs/>
+          <w:u w:val="single"/>
+        </w:rPr>
+        <w:t>11-12</w:t>
+      </w:r>
+      <w:r>
+        <w:rPr>
+          <w:b/>
+          <w:bCs/>
+          <w:u w:val="single"/>
+        </w:rPr>
+        <w:t>/</w:t>
+      </w:r>
+      <w:r>
+        <w:rPr>
+          <w:b/>
+          <w:bCs/>
+          <w:u w:val="single"/>
+        </w:rPr>
+        <w:t>3</w:t>
+      </w:r>
+      <w:r>
+        <w:rPr>
+          <w:b/>
+          <w:bCs/>
+          <w:u w:val="single"/>
+        </w:rPr>
+        <w:t>/24</w:t>
+      </w:r>
+    </w:p>
+    <w:p>
+      <w:pPr>
+        <w:pStyle w:val="ListParagraph"/>
+        <w:numPr>
+          <w:ilvl w:val="0"/>
+          <w:numId w:val="4"/>
+        </w:numPr>
+      </w:pPr>
+      <w:r>
+        <w:t>Struggling with AWS</w:t>
+      </w:r>
+    </w:p>
+    <w:p>
+      <w:pPr>
+        <w:pStyle w:val="ListParagraph"/>
+        <w:numPr>
+          <w:ilvl w:val="0"/>
+          <w:numId w:val="4"/>
+        </w:numPr>
+      </w:pPr>
+      <w:r>
+        <w:t>Processing files on the machines</w:t>
+      </w:r>
+    </w:p>
+    <w:p>
+      <w:pPr>
+        <w:pStyle w:val="ListParagraph"/>
+        <w:numPr>
+          <w:ilvl w:val="0"/>
+          <w:numId w:val="4"/>
+        </w:numPr>
+      </w:pPr>
+      <w:r>
+        <w:t>Processing one file each overnight</w:t>
+      </w:r>
+    </w:p>
+    <w:p>
+      <w:pPr>
+        <w:pStyle w:val="ListParagraph"/>
+        <w:numPr>
+          <w:ilvl w:val="0"/>
+          <w:numId w:val="4"/>
+        </w:numPr>
+      </w:pPr>
+      <w:r>
+        <w:t xml:space="preserve">Filtered files have been processed overnight up until </w:t>
+      </w:r>
+      <w:proofErr w:type="gramStart"/>
+      <w:r>
+        <w:t>9/1/25</w:t>
+      </w:r>
+      <w:proofErr w:type="gramEnd"/>
+    </w:p>
+    <w:p>
+      <w:pPr>
+        <w:pStyle w:val="ListParagraph"/>
+        <w:numPr>
+          <w:ilvl w:val="0"/>
+          <w:numId w:val="4"/>
+        </w:numPr>
+      </w:pPr>
+      <w:r>
+        <w:t xml:space="preserve">Initial visualisations using scatter plots and bid ask </w:t>
+      </w:r>
+      <w:proofErr w:type="gramStart"/>
+      <w:r>
+        <w:t>spreads</w:t>
+      </w:r>
+      <w:proofErr w:type="gramEnd"/>
+    </w:p>
+    <w:p>
+      <w:pPr>
+        <w:pStyle w:val="ListParagraph"/>
+        <w:numPr>
+          <w:ilvl w:val="1"/>
+          <w:numId w:val="4"/>
+        </w:numPr>
+      </w:pPr>
+      <w:r>
+        <w:t xml:space="preserve">Find out about </w:t>
+      </w:r>
+      <w:proofErr w:type="gramStart"/>
+      <w:r>
+        <w:t>distributions</w:t>
+      </w:r>
+      <w:proofErr w:type="gramEnd"/>
+    </w:p>
+    <w:p>
+      <w:pPr>
+        <w:pStyle w:val="ListParagraph"/>
+        <w:numPr>
+          <w:ilvl w:val="1"/>
+          <w:numId w:val="4"/>
+        </w:numPr>
+      </w:pPr>
+      <w:r>
+        <w:t xml:space="preserve">Draw some </w:t>
+      </w:r>
+      <w:proofErr w:type="gramStart"/>
+      <w:r>
+        <w:t>conclusions</w:t>
+      </w:r>
+      <w:proofErr w:type="gramEnd"/>
+    </w:p>
+    <w:p>
+      <w:pPr>
+        <w:pStyle w:val="ListParagraph"/>
+        <w:numPr>
+          <w:ilvl w:val="1"/>
+          <w:numId w:val="4"/>
+        </w:numPr>
+      </w:pPr>
+      <w:r>
+        <w:t xml:space="preserve">Ready to </w:t>
+      </w:r>
+      <w:proofErr w:type="gramStart"/>
+      <w:r>
+        <w:t>present</w:t>
+      </w:r>
+      <w:proofErr w:type="gramEnd"/>
+    </w:p>
+    <w:p>
+      <w:pPr>
+        <w:pStyle w:val="ListParagraph"/>
+        <w:numPr>
+          <w:ilvl w:val="0"/>
+          <w:numId w:val="4"/>
+        </w:numPr>
+      </w:pPr>
+      <w:proofErr w:type="spellStart"/>
+      <w:r>
+        <w:t>Powerpoint</w:t>
+      </w:r>
+      <w:proofErr w:type="spellEnd"/>
+      <w:r>
+        <w:t xml:space="preserve"> is coming along and will need </w:t>
+      </w:r>
+      <w:proofErr w:type="gramStart"/>
+      <w:r>
+        <w:t>editing</w:t>
+      </w:r>
+      <w:proofErr w:type="gramEnd"/>
+    </w:p>
+    <w:p/>
     <w:p/>
     <w:sectPr>
       <w:pgSz w:w="11900" w:h="16840"/>
@@ -1531,6 +1716,119 @@
       </w:rPr>
     </w:lvl>
   </w:abstractNum>
+  <w:abstractNum w:abstractNumId="3" w15:restartNumberingAfterBreak="0">
+    <w:nsid w:val="7D016F3A"/>
+    <w:multiLevelType w:val="hybridMultilevel"/>
+    <w:tmpl w:val="8264B50A"/>
+    <w:lvl w:ilvl="0" w:tplc="08090001">
+      <w:start w:val="1"/>
+      <w:numFmt w:val="bullet"/>
+      <w:lvlText w:val=""/>
+      <w:lvlJc w:val="left"/>
+      <w:pPr>
+        <w:ind w:left="720" w:hanging="360"/>
+      </w:pPr>
+      <w:rPr>
+        <w:rFonts w:ascii="Symbol" w:hAnsi="Symbol" w:hint="default"/>
+      </w:rPr>
+    </w:lvl>
+    <w:lvl w:ilvl="1" w:tplc="08090003">
+      <w:start w:val="1"/>
+      <w:numFmt w:val="bullet"/>
+      <w:lvlText w:val="o"/>
+      <w:lvlJc w:val="left"/>
+      <w:pPr>
+        <w:ind w:left="1440" w:hanging="360"/>
+      </w:pPr>
+      <w:rPr>
+        <w:rFonts w:ascii="Courier New" w:hAnsi="Courier New" w:cs="Courier New" w:hint="default"/>
+      </w:rPr>
+    </w:lvl>
+    <w:lvl w:ilvl="2" w:tplc="08090005" w:tentative="1">
+      <w:start w:val="1"/>
+      <w:numFmt w:val="bullet"/>
+      <w:lvlText w:val=""/>
+      <w:lvlJc w:val="left"/>
+      <w:pPr>
+        <w:ind w:left="2160" w:hanging="360"/>
+      </w:pPr>
+      <w:rPr>
+        <w:rFonts w:ascii="Wingdings" w:hAnsi="Wingdings" w:hint="default"/>
+      </w:rPr>
+    </w:lvl>
+    <w:lvl w:ilvl="3" w:tplc="08090001" w:tentative="1">
+      <w:start w:val="1"/>
+      <w:numFmt w:val="bullet"/>
+      <w:lvlText w:val=""/>
+      <w:lvlJc w:val="left"/>
+      <w:pPr>
+        <w:ind w:left="2880" w:hanging="360"/>
+      </w:pPr>
+      <w:rPr>
+        <w:rFonts w:ascii="Symbol" w:hAnsi="Symbol" w:hint="default"/>
+      </w:rPr>
+    </w:lvl>
+    <w:lvl w:ilvl="4" w:tplc="08090003" w:tentative="1">
+      <w:start w:val="1"/>
+      <w:numFmt w:val="bullet"/>
+      <w:lvlText w:val="o"/>
+      <w:lvlJc w:val="left"/>
+      <w:pPr>
+        <w:ind w:left="3600" w:hanging="360"/>
+      </w:pPr>
+      <w:rPr>
+        <w:rFonts w:ascii="Courier New" w:hAnsi="Courier New" w:cs="Courier New" w:hint="default"/>
+      </w:rPr>
+    </w:lvl>
+    <w:lvl w:ilvl="5" w:tplc="08090005" w:tentative="1">
+      <w:start w:val="1"/>
+      <w:numFmt w:val="bullet"/>
+      <w:lvlText w:val=""/>
+      <w:lvlJc w:val="left"/>
+      <w:pPr>
+        <w:ind w:left="4320" w:hanging="360"/>
+      </w:pPr>
+      <w:rPr>
+        <w:rFonts w:ascii="Wingdings" w:hAnsi="Wingdings" w:hint="default"/>
+      </w:rPr>
+    </w:lvl>
+    <w:lvl w:ilvl="6" w:tplc="08090001" w:tentative="1">
+      <w:start w:val="1"/>
+      <w:numFmt w:val="bullet"/>
+      <w:lvlText w:val=""/>
+      <w:lvlJc w:val="left"/>
+      <w:pPr>
+        <w:ind w:left="5040" w:hanging="360"/>
+      </w:pPr>
+      <w:rPr>
+        <w:rFonts w:ascii="Symbol" w:hAnsi="Symbol" w:hint="default"/>
+      </w:rPr>
+    </w:lvl>
+    <w:lvl w:ilvl="7" w:tplc="08090003" w:tentative="1">
+      <w:start w:val="1"/>
+      <w:numFmt w:val="bullet"/>
+      <w:lvlText w:val="o"/>
+      <w:lvlJc w:val="left"/>
+      <w:pPr>
+        <w:ind w:left="5760" w:hanging="360"/>
+      </w:pPr>
+      <w:rPr>
+        <w:rFonts w:ascii="Courier New" w:hAnsi="Courier New" w:cs="Courier New" w:hint="default"/>
+      </w:rPr>
+    </w:lvl>
+    <w:lvl w:ilvl="8" w:tplc="08090005" w:tentative="1">
+      <w:start w:val="1"/>
+      <w:numFmt w:val="bullet"/>
+      <w:lvlText w:val=""/>
+      <w:lvlJc w:val="left"/>
+      <w:pPr>
+        <w:ind w:left="6480" w:hanging="360"/>
+      </w:pPr>
+      <w:rPr>
+        <w:rFonts w:ascii="Wingdings" w:hAnsi="Wingdings" w:hint="default"/>
+      </w:rPr>
+    </w:lvl>
+  </w:abstractNum>
   <w:num w:numId="1" w16cid:durableId="584844108">
     <w:abstractNumId w:val="0"/>
   </w:num>
@@ -1539,6 +1837,9 @@
   </w:num>
   <w:num w:numId="3" w16cid:durableId="418672622">
     <w:abstractNumId w:val="1"/>
+  </w:num>
+  <w:num w:numId="4" w16cid:durableId="1640260480">
+    <w:abstractNumId w:val="3"/>
   </w:num>
 </w:numbering>
 </file>

</xml_diff>